<commit_message>
Correct typo in README.md
</commit_message>
<xml_diff>
--- a/Compiled/The Plays of Roswitha.docx
+++ b/Compiled/The Plays of Roswitha.docx
@@ -127,10 +127,7 @@
         <w:pStyle w:val="BodyText"/>
       </w:pPr>
       <w:r>
-        <w:t xml:space="preserve">This work</w:t>
-      </w:r>
-      <w:r>
-        <w:t xml:space="preserve"> </w:t>
+        <w:t xml:space="preserve">This work (</w:t>
       </w:r>
       <w:r>
         <w:rPr>
@@ -18415,7 +18412,7 @@
     </w:lvl>
   </w:abstractNum>
   <w:abstractNum w:abstractNumId="990">
-    <w:nsid w:val="728776bf"/>
+    <w:nsid w:val="1bdf3a42"/>
     <w:multiLevelType w:val="multilevel"/>
     <w:lvl w:ilvl="0">
       <w:numFmt w:val="bullet"/>
@@ -18496,7 +18493,7 @@
     </w:lvl>
   </w:abstractNum>
   <w:abstractNum w:abstractNumId="99411">
-    <w:nsid w:val="ae7c7078"/>
+    <w:nsid w:val="a7154e4e"/>
     <w:multiLevelType w:val="multilevel"/>
     <w:lvl w:ilvl="0">
       <w:start w:val="1"/>
@@ -18584,7 +18581,7 @@
     </w:lvl>
   </w:abstractNum>
   <w:abstractNum w:abstractNumId="991">
-    <w:nsid w:val="9d270be2"/>
+    <w:nsid w:val="a3918ba7"/>
     <w:multiLevelType w:val="multilevel"/>
     <w:lvl w:ilvl="0">
       <w:numFmt w:val="bullet"/>

</xml_diff>

<commit_message>
Update formatting and add TXT export
</commit_message>
<xml_diff>
--- a/Compiled/The Plays of Roswitha.docx
+++ b/Compiled/The Plays of Roswitha.docx
@@ -78,7 +78,16 @@
         <w:t xml:space="preserve">The Plays of Roswitha</w:t>
       </w:r>
       <w:r>
-        <w:t xml:space="preserve">. Translated by Christopher St. John. London: Chatto &amp; Windus, 1923.</w:t>
+        <w:br w:type="textWrapping"/>
+      </w:r>
+      <w:r>
+        <w:t xml:space="preserve">Translated by Christopher St. John</w:t>
+      </w:r>
+      <w:r>
+        <w:br w:type="textWrapping"/>
+      </w:r>
+      <w:r>
+        <w:t xml:space="preserve">London: Chatto &amp; Windus, 1923</w:t>
       </w:r>
     </w:p>
     <w:p>
@@ -5728,10 +5737,20 @@
     </w:p>
     <w:p>
       <w:pPr>
+        <w:pStyle w:val="Heading2"/>
+      </w:pPr>
+      <w:bookmarkStart w:id="77" w:name="dulcitius-1"/>
+      <w:bookmarkEnd w:id="77"/>
+      <w:r>
+        <w:t xml:space="preserve">Dulcitius</w:t>
+      </w:r>
+    </w:p>
+    <w:p>
+      <w:pPr>
         <w:pStyle w:val="Heading3"/>
       </w:pPr>
-      <w:bookmarkStart w:id="77" w:name="scene-i-2"/>
-      <w:bookmarkEnd w:id="77"/>
+      <w:bookmarkStart w:id="78" w:name="scene-i-2"/>
+      <w:bookmarkEnd w:id="78"/>
       <w:r>
         <w:t xml:space="preserve">Scene I</w:t>
       </w:r>
@@ -5940,8 +5959,8 @@
       <w:pPr>
         <w:pStyle w:val="Heading3"/>
       </w:pPr>
-      <w:bookmarkStart w:id="78" w:name="scene-ii-2"/>
-      <w:bookmarkEnd w:id="78"/>
+      <w:bookmarkStart w:id="79" w:name="scene-ii-2"/>
+      <w:bookmarkEnd w:id="79"/>
       <w:r>
         <w:t xml:space="preserve">Scene II</w:t>
       </w:r>
@@ -6110,8 +6129,8 @@
       <w:pPr>
         <w:pStyle w:val="Heading3"/>
       </w:pPr>
-      <w:bookmarkStart w:id="79" w:name="scene-iii-2"/>
-      <w:bookmarkEnd w:id="79"/>
+      <w:bookmarkStart w:id="80" w:name="scene-iii-2"/>
+      <w:bookmarkEnd w:id="80"/>
       <w:r>
         <w:t xml:space="preserve">Scene III</w:t>
       </w:r>
@@ -6168,8 +6187,8 @@
       <w:pPr>
         <w:pStyle w:val="Heading3"/>
       </w:pPr>
-      <w:bookmarkStart w:id="80" w:name="scene-iv-2"/>
-      <w:bookmarkEnd w:id="80"/>
+      <w:bookmarkStart w:id="81" w:name="scene-iv-2"/>
+      <w:bookmarkEnd w:id="81"/>
       <w:r>
         <w:t xml:space="preserve">Scene IV</w:t>
       </w:r>
@@ -6290,8 +6309,8 @@
       <w:pPr>
         <w:pStyle w:val="Heading3"/>
       </w:pPr>
-      <w:bookmarkStart w:id="81" w:name="scene-v-2"/>
-      <w:bookmarkEnd w:id="81"/>
+      <w:bookmarkStart w:id="82" w:name="scene-v-2"/>
+      <w:bookmarkEnd w:id="82"/>
       <w:r>
         <w:t xml:space="preserve">Scene V</w:t>
       </w:r>
@@ -6332,8 +6351,8 @@
       <w:pPr>
         <w:pStyle w:val="Heading3"/>
       </w:pPr>
-      <w:bookmarkStart w:id="82" w:name="scene-vi-2"/>
-      <w:bookmarkEnd w:id="82"/>
+      <w:bookmarkStart w:id="83" w:name="scene-vi-2"/>
+      <w:bookmarkEnd w:id="83"/>
       <w:r>
         <w:t xml:space="preserve">Scene VI</w:t>
       </w:r>
@@ -6366,8 +6385,8 @@
       <w:pPr>
         <w:pStyle w:val="Heading3"/>
       </w:pPr>
-      <w:bookmarkStart w:id="83" w:name="scene-vii-2"/>
-      <w:bookmarkEnd w:id="83"/>
+      <w:bookmarkStart w:id="84" w:name="scene-vii-2"/>
+      <w:bookmarkEnd w:id="84"/>
       <w:r>
         <w:t xml:space="preserve">Scene VII</w:t>
       </w:r>
@@ -6408,8 +6427,8 @@
       <w:pPr>
         <w:pStyle w:val="Heading3"/>
       </w:pPr>
-      <w:bookmarkStart w:id="84" w:name="scene-viii-2"/>
-      <w:bookmarkEnd w:id="84"/>
+      <w:bookmarkStart w:id="85" w:name="scene-viii-2"/>
+      <w:bookmarkEnd w:id="85"/>
       <w:r>
         <w:t xml:space="preserve">Scene VIII</w:t>
       </w:r>
@@ -6426,8 +6445,8 @@
       <w:pPr>
         <w:pStyle w:val="Heading3"/>
       </w:pPr>
-      <w:bookmarkStart w:id="85" w:name="scene-ix-2"/>
-      <w:bookmarkEnd w:id="85"/>
+      <w:bookmarkStart w:id="86" w:name="scene-ix-2"/>
+      <w:bookmarkEnd w:id="86"/>
       <w:r>
         <w:t xml:space="preserve">Scene IX</w:t>
       </w:r>
@@ -6444,8 +6463,8 @@
       <w:pPr>
         <w:pStyle w:val="Heading3"/>
       </w:pPr>
-      <w:bookmarkStart w:id="86" w:name="scene-x-1"/>
-      <w:bookmarkEnd w:id="86"/>
+      <w:bookmarkStart w:id="87" w:name="scene-x-1"/>
+      <w:bookmarkEnd w:id="87"/>
       <w:r>
         <w:t xml:space="preserve">Scene X</w:t>
       </w:r>
@@ -6502,8 +6521,8 @@
       <w:pPr>
         <w:pStyle w:val="Heading3"/>
       </w:pPr>
-      <w:bookmarkStart w:id="87" w:name="scene-xi-1"/>
-      <w:bookmarkEnd w:id="87"/>
+      <w:bookmarkStart w:id="88" w:name="scene-xi-1"/>
+      <w:bookmarkEnd w:id="88"/>
       <w:r>
         <w:t xml:space="preserve">Scene XI</w:t>
       </w:r>
@@ -6632,8 +6651,8 @@
       <w:pPr>
         <w:pStyle w:val="Heading3"/>
       </w:pPr>
-      <w:bookmarkStart w:id="88" w:name="scene-xii-1"/>
-      <w:bookmarkEnd w:id="88"/>
+      <w:bookmarkStart w:id="89" w:name="scene-xii-1"/>
+      <w:bookmarkEnd w:id="89"/>
       <w:r>
         <w:t xml:space="preserve">Scene XII</w:t>
       </w:r>
@@ -6834,8 +6853,8 @@
       <w:pPr>
         <w:pStyle w:val="Heading3"/>
       </w:pPr>
-      <w:bookmarkStart w:id="89" w:name="scene-xiii-1"/>
-      <w:bookmarkEnd w:id="89"/>
+      <w:bookmarkStart w:id="90" w:name="scene-xiii-1"/>
+      <w:bookmarkEnd w:id="90"/>
       <w:r>
         <w:t xml:space="preserve">Scene XIII</w:t>
       </w:r>
@@ -7020,8 +7039,8 @@
       <w:pPr>
         <w:pStyle w:val="Heading3"/>
       </w:pPr>
-      <w:bookmarkStart w:id="90" w:name="scene-xiv"/>
-      <w:bookmarkEnd w:id="90"/>
+      <w:bookmarkStart w:id="91" w:name="scene-xiv"/>
+      <w:bookmarkEnd w:id="91"/>
       <w:r>
         <w:t xml:space="preserve">Scene XIV</w:t>
       </w:r>
@@ -7086,8 +7105,8 @@
       <w:pPr>
         <w:pStyle w:val="Heading1"/>
       </w:pPr>
-      <w:bookmarkStart w:id="91" w:name="callimachus"/>
-      <w:bookmarkEnd w:id="91"/>
+      <w:bookmarkStart w:id="92" w:name="callimachus"/>
+      <w:bookmarkEnd w:id="92"/>
       <w:r>
         <w:t xml:space="preserve">Callimachus</w:t>
       </w:r>
@@ -7096,8 +7115,8 @@
       <w:pPr>
         <w:pStyle w:val="Heading2"/>
       </w:pPr>
-      <w:bookmarkStart w:id="92" w:name="argument-2"/>
-      <w:bookmarkEnd w:id="92"/>
+      <w:bookmarkStart w:id="93" w:name="argument-2"/>
+      <w:bookmarkEnd w:id="93"/>
       <w:r>
         <w:t xml:space="preserve">Argument</w:t>
       </w:r>
@@ -7122,8 +7141,8 @@
       <w:pPr>
         <w:pStyle w:val="Heading2"/>
       </w:pPr>
-      <w:bookmarkStart w:id="93" w:name="characters-1"/>
-      <w:bookmarkEnd w:id="93"/>
+      <w:bookmarkStart w:id="94" w:name="characters-1"/>
+      <w:bookmarkEnd w:id="94"/>
       <w:r>
         <w:t xml:space="preserve">Characters</w:t>
       </w:r>
@@ -7202,10 +7221,20 @@
     </w:p>
     <w:p>
       <w:pPr>
+        <w:pStyle w:val="Heading2"/>
+      </w:pPr>
+      <w:bookmarkStart w:id="95" w:name="callimachus-1"/>
+      <w:bookmarkEnd w:id="95"/>
+      <w:r>
+        <w:t xml:space="preserve">Callimachus</w:t>
+      </w:r>
+    </w:p>
+    <w:p>
+      <w:pPr>
         <w:pStyle w:val="Heading3"/>
       </w:pPr>
-      <w:bookmarkStart w:id="94" w:name="scene-i-3"/>
-      <w:bookmarkEnd w:id="94"/>
+      <w:bookmarkStart w:id="96" w:name="scene-i-3"/>
+      <w:bookmarkEnd w:id="96"/>
       <w:r>
         <w:t xml:space="preserve">Scene I</w:t>
       </w:r>
@@ -7262,8 +7291,8 @@
       <w:pPr>
         <w:pStyle w:val="Heading3"/>
       </w:pPr>
-      <w:bookmarkStart w:id="95" w:name="scene-ii-3"/>
-      <w:bookmarkEnd w:id="95"/>
+      <w:bookmarkStart w:id="97" w:name="scene-ii-3"/>
+      <w:bookmarkEnd w:id="97"/>
       <w:r>
         <w:t xml:space="preserve">Scene II</w:t>
       </w:r>
@@ -7514,8 +7543,8 @@
       <w:pPr>
         <w:pStyle w:val="Heading3"/>
       </w:pPr>
-      <w:bookmarkStart w:id="96" w:name="scene-iii-3"/>
-      <w:bookmarkEnd w:id="96"/>
+      <w:bookmarkStart w:id="98" w:name="scene-iii-3"/>
+      <w:bookmarkEnd w:id="98"/>
       <w:r>
         <w:t xml:space="preserve">Scene III</w:t>
       </w:r>
@@ -7708,8 +7737,8 @@
       <w:pPr>
         <w:pStyle w:val="Heading3"/>
       </w:pPr>
-      <w:bookmarkStart w:id="97" w:name="scene-iv-3"/>
-      <w:bookmarkEnd w:id="97"/>
+      <w:bookmarkStart w:id="99" w:name="scene-iv-3"/>
+      <w:bookmarkEnd w:id="99"/>
       <w:r>
         <w:t xml:space="preserve">Scene IV</w:t>
       </w:r>
@@ -7734,8 +7763,8 @@
       <w:pPr>
         <w:pStyle w:val="Heading3"/>
       </w:pPr>
-      <w:bookmarkStart w:id="98" w:name="scene-v-3"/>
-      <w:bookmarkEnd w:id="98"/>
+      <w:bookmarkStart w:id="100" w:name="scene-v-3"/>
+      <w:bookmarkEnd w:id="100"/>
       <w:r>
         <w:t xml:space="preserve">Scene V</w:t>
       </w:r>
@@ -7848,8 +7877,8 @@
       <w:pPr>
         <w:pStyle w:val="Heading3"/>
       </w:pPr>
-      <w:bookmarkStart w:id="99" w:name="scene-vi-3"/>
-      <w:bookmarkEnd w:id="99"/>
+      <w:bookmarkStart w:id="101" w:name="scene-vi-3"/>
+      <w:bookmarkEnd w:id="101"/>
       <w:r>
         <w:t xml:space="preserve">Scene VI</w:t>
       </w:r>
@@ -7946,8 +7975,8 @@
       <w:pPr>
         <w:pStyle w:val="Heading3"/>
       </w:pPr>
-      <w:bookmarkStart w:id="100" w:name="scene-vii-3"/>
-      <w:bookmarkEnd w:id="100"/>
+      <w:bookmarkStart w:id="102" w:name="scene-vii-3"/>
+      <w:bookmarkEnd w:id="102"/>
       <w:r>
         <w:t xml:space="preserve">Scene VII</w:t>
       </w:r>
@@ -7988,8 +8017,8 @@
       <w:pPr>
         <w:pStyle w:val="Heading3"/>
       </w:pPr>
-      <w:bookmarkStart w:id="101" w:name="scene-viii-3"/>
-      <w:bookmarkEnd w:id="101"/>
+      <w:bookmarkStart w:id="103" w:name="scene-viii-3"/>
+      <w:bookmarkEnd w:id="103"/>
       <w:r>
         <w:t xml:space="preserve">Scene VIII</w:t>
       </w:r>
@@ -8041,7 +8070,7 @@
         <w:rPr>
           <w:rStyle w:val="FootnoteReference"/>
         </w:rPr>
-        <w:footnoteReference w:id="102"/>
+        <w:footnoteReference w:id="104"/>
       </w:r>
     </w:p>
     <w:p>
@@ -8088,8 +8117,8 @@
       <w:pPr>
         <w:pStyle w:val="Heading3"/>
       </w:pPr>
-      <w:bookmarkStart w:id="103" w:name="scene-ix-3"/>
-      <w:bookmarkEnd w:id="103"/>
+      <w:bookmarkStart w:id="105" w:name="scene-ix-3"/>
+      <w:bookmarkEnd w:id="105"/>
       <w:r>
         <w:t xml:space="preserve">Scene IX</w:t>
       </w:r>
@@ -8892,8 +8921,8 @@
       <w:pPr>
         <w:pStyle w:val="Heading1"/>
       </w:pPr>
-      <w:bookmarkStart w:id="104" w:name="abraham"/>
-      <w:bookmarkEnd w:id="104"/>
+      <w:bookmarkStart w:id="106" w:name="abraham"/>
+      <w:bookmarkEnd w:id="106"/>
       <w:r>
         <w:t xml:space="preserve">Abraham</w:t>
       </w:r>
@@ -8902,8 +8931,8 @@
       <w:pPr>
         <w:pStyle w:val="Heading2"/>
       </w:pPr>
-      <w:bookmarkStart w:id="105" w:name="argument-3"/>
-      <w:bookmarkEnd w:id="105"/>
+      <w:bookmarkStart w:id="107" w:name="argument-3"/>
+      <w:bookmarkEnd w:id="107"/>
       <w:r>
         <w:t xml:space="preserve">Argument</w:t>
       </w:r>
@@ -8920,8 +8949,8 @@
       <w:pPr>
         <w:pStyle w:val="Heading2"/>
       </w:pPr>
-      <w:bookmarkStart w:id="106" w:name="characters-2"/>
-      <w:bookmarkEnd w:id="106"/>
+      <w:bookmarkStart w:id="108" w:name="characters-2"/>
+      <w:bookmarkEnd w:id="108"/>
       <w:r>
         <w:t xml:space="preserve">Characters</w:t>
       </w:r>
@@ -8988,10 +9017,20 @@
     </w:p>
     <w:p>
       <w:pPr>
+        <w:pStyle w:val="Heading2"/>
+      </w:pPr>
+      <w:bookmarkStart w:id="109" w:name="abraham-1"/>
+      <w:bookmarkEnd w:id="109"/>
+      <w:r>
+        <w:t xml:space="preserve">Abraham</w:t>
+      </w:r>
+    </w:p>
+    <w:p>
+      <w:pPr>
         <w:pStyle w:val="Heading3"/>
       </w:pPr>
-      <w:bookmarkStart w:id="107" w:name="scene-i-4"/>
-      <w:bookmarkEnd w:id="107"/>
+      <w:bookmarkStart w:id="110" w:name="scene-i-4"/>
+      <w:bookmarkEnd w:id="110"/>
       <w:r>
         <w:t xml:space="preserve">Scene I</w:t>
       </w:r>
@@ -9223,8 +9262,8 @@
       <w:pPr>
         <w:pStyle w:val="Heading3"/>
       </w:pPr>
-      <w:bookmarkStart w:id="108" w:name="scene-ii-4"/>
-      <w:bookmarkEnd w:id="108"/>
+      <w:bookmarkStart w:id="111" w:name="scene-ii-4"/>
+      <w:bookmarkEnd w:id="111"/>
       <w:r>
         <w:t xml:space="preserve">Scene II</w:t>
       </w:r>
@@ -9408,8 +9447,8 @@
       <w:pPr>
         <w:pStyle w:val="Heading3"/>
       </w:pPr>
-      <w:bookmarkStart w:id="109" w:name="scene-iii-4"/>
-      <w:bookmarkEnd w:id="109"/>
+      <w:bookmarkStart w:id="112" w:name="scene-iii-4"/>
+      <w:bookmarkEnd w:id="112"/>
       <w:r>
         <w:t xml:space="preserve">Scene III</w:t>
       </w:r>
@@ -9958,8 +9997,8 @@
       <w:pPr>
         <w:pStyle w:val="Heading3"/>
       </w:pPr>
-      <w:bookmarkStart w:id="110" w:name="scene-iv-4"/>
-      <w:bookmarkEnd w:id="110"/>
+      <w:bookmarkStart w:id="113" w:name="scene-iv-4"/>
+      <w:bookmarkEnd w:id="113"/>
       <w:r>
         <w:t xml:space="preserve">Scene IV</w:t>
       </w:r>
@@ -10144,8 +10183,8 @@
       <w:pPr>
         <w:pStyle w:val="Heading3"/>
       </w:pPr>
-      <w:bookmarkStart w:id="111" w:name="scene-v-4"/>
-      <w:bookmarkEnd w:id="111"/>
+      <w:bookmarkStart w:id="114" w:name="scene-v-4"/>
+      <w:bookmarkEnd w:id="114"/>
       <w:r>
         <w:t xml:space="preserve">Scene V</w:t>
       </w:r>
@@ -10274,8 +10313,8 @@
       <w:pPr>
         <w:pStyle w:val="Heading3"/>
       </w:pPr>
-      <w:bookmarkStart w:id="112" w:name="scene-vi-4"/>
-      <w:bookmarkEnd w:id="112"/>
+      <w:bookmarkStart w:id="115" w:name="scene-vi-4"/>
+      <w:bookmarkEnd w:id="115"/>
       <w:r>
         <w:t xml:space="preserve">Scene VI</w:t>
       </w:r>
@@ -10444,8 +10483,8 @@
       <w:pPr>
         <w:pStyle w:val="Heading3"/>
       </w:pPr>
-      <w:bookmarkStart w:id="113" w:name="scene-vii-4"/>
-      <w:bookmarkEnd w:id="113"/>
+      <w:bookmarkStart w:id="116" w:name="scene-vii-4"/>
+      <w:bookmarkEnd w:id="116"/>
       <w:r>
         <w:t xml:space="preserve">Scene VII</w:t>
       </w:r>
@@ -10862,8 +10901,8 @@
       <w:pPr>
         <w:pStyle w:val="Heading3"/>
       </w:pPr>
-      <w:bookmarkStart w:id="114" w:name="scene-viii-4"/>
-      <w:bookmarkEnd w:id="114"/>
+      <w:bookmarkStart w:id="117" w:name="scene-viii-4"/>
+      <w:bookmarkEnd w:id="117"/>
       <w:r>
         <w:t xml:space="preserve">Scene VIII</w:t>
       </w:r>
@@ -10952,8 +10991,8 @@
       <w:pPr>
         <w:pStyle w:val="Heading3"/>
       </w:pPr>
-      <w:bookmarkStart w:id="115" w:name="scene-ix-4"/>
-      <w:bookmarkEnd w:id="115"/>
+      <w:bookmarkStart w:id="118" w:name="scene-ix-4"/>
+      <w:bookmarkEnd w:id="118"/>
       <w:r>
         <w:t xml:space="preserve">Scene IX</w:t>
       </w:r>
@@ -11154,8 +11193,8 @@
       <w:pPr>
         <w:pStyle w:val="Heading1"/>
       </w:pPr>
-      <w:bookmarkStart w:id="116" w:name="paphnutius"/>
-      <w:bookmarkEnd w:id="116"/>
+      <w:bookmarkStart w:id="119" w:name="paphnutius"/>
+      <w:bookmarkEnd w:id="119"/>
       <w:r>
         <w:t xml:space="preserve">Paphnutius</w:t>
       </w:r>
@@ -11164,8 +11203,8 @@
       <w:pPr>
         <w:pStyle w:val="Heading2"/>
       </w:pPr>
-      <w:bookmarkStart w:id="117" w:name="argument-4"/>
-      <w:bookmarkEnd w:id="117"/>
+      <w:bookmarkStart w:id="120" w:name="argument-4"/>
+      <w:bookmarkEnd w:id="120"/>
       <w:r>
         <w:t xml:space="preserve">Argument</w:t>
       </w:r>
@@ -11182,8 +11221,8 @@
       <w:pPr>
         <w:pStyle w:val="Heading2"/>
       </w:pPr>
-      <w:bookmarkStart w:id="118" w:name="characters-3"/>
-      <w:bookmarkEnd w:id="118"/>
+      <w:bookmarkStart w:id="121" w:name="characters-3"/>
+      <w:bookmarkEnd w:id="121"/>
       <w:r>
         <w:t xml:space="preserve">Characters</w:t>
       </w:r>
@@ -11274,10 +11313,20 @@
     </w:p>
     <w:p>
       <w:pPr>
+        <w:pStyle w:val="Heading2"/>
+      </w:pPr>
+      <w:bookmarkStart w:id="122" w:name="paphnutius-1"/>
+      <w:bookmarkEnd w:id="122"/>
+      <w:r>
+        <w:t xml:space="preserve">Paphnutius</w:t>
+      </w:r>
+    </w:p>
+    <w:p>
+      <w:pPr>
         <w:pStyle w:val="Heading3"/>
       </w:pPr>
-      <w:bookmarkStart w:id="119" w:name="scene-i-5"/>
-      <w:bookmarkEnd w:id="119"/>
+      <w:bookmarkStart w:id="123" w:name="scene-i-5"/>
+      <w:bookmarkEnd w:id="123"/>
       <w:r>
         <w:t xml:space="preserve">Scene I</w:t>
       </w:r>
@@ -11293,7 +11342,7 @@
         <w:rPr>
           <w:rStyle w:val="FootnoteReference"/>
         </w:rPr>
-        <w:footnoteReference w:id="120"/>
+        <w:footnoteReference w:id="124"/>
       </w:r>
       <w:r>
         <w:t xml:space="preserve"> </w:t>
@@ -12298,8 +12347,8 @@
       <w:pPr>
         <w:pStyle w:val="Heading3"/>
       </w:pPr>
-      <w:bookmarkStart w:id="121" w:name="scene-ii-5"/>
-      <w:bookmarkEnd w:id="121"/>
+      <w:bookmarkStart w:id="125" w:name="scene-ii-5"/>
+      <w:bookmarkEnd w:id="125"/>
       <w:r>
         <w:t xml:space="preserve">Scene II</w:t>
       </w:r>
@@ -12612,8 +12661,8 @@
       <w:pPr>
         <w:pStyle w:val="Heading3"/>
       </w:pPr>
-      <w:bookmarkStart w:id="122" w:name="scene-iii-5"/>
-      <w:bookmarkEnd w:id="122"/>
+      <w:bookmarkStart w:id="126" w:name="scene-iii-5"/>
+      <w:bookmarkEnd w:id="126"/>
       <w:r>
         <w:t xml:space="preserve">Scene III</w:t>
       </w:r>
@@ -13094,8 +13143,8 @@
       <w:pPr>
         <w:pStyle w:val="Heading3"/>
       </w:pPr>
-      <w:bookmarkStart w:id="123" w:name="scene-iv-5"/>
-      <w:bookmarkEnd w:id="123"/>
+      <w:bookmarkStart w:id="127" w:name="scene-iv-5"/>
+      <w:bookmarkEnd w:id="127"/>
       <w:r>
         <w:t xml:space="preserve">Scene IV</w:t>
       </w:r>
@@ -13280,8 +13329,8 @@
       <w:pPr>
         <w:pStyle w:val="Heading3"/>
       </w:pPr>
-      <w:bookmarkStart w:id="124" w:name="scene-v-5"/>
-      <w:bookmarkEnd w:id="124"/>
+      <w:bookmarkStart w:id="128" w:name="scene-v-5"/>
+      <w:bookmarkEnd w:id="128"/>
       <w:r>
         <w:t xml:space="preserve">Scene V</w:t>
       </w:r>
@@ -13346,8 +13395,8 @@
       <w:pPr>
         <w:pStyle w:val="Heading3"/>
       </w:pPr>
-      <w:bookmarkStart w:id="125" w:name="scene-vi-5"/>
-      <w:bookmarkEnd w:id="125"/>
+      <w:bookmarkStart w:id="129" w:name="scene-vi-5"/>
+      <w:bookmarkEnd w:id="129"/>
       <w:r>
         <w:t xml:space="preserve">Scene VI</w:t>
       </w:r>
@@ -13412,8 +13461,8 @@
       <w:pPr>
         <w:pStyle w:val="Heading3"/>
       </w:pPr>
-      <w:bookmarkStart w:id="126" w:name="scene-vii-5"/>
-      <w:bookmarkEnd w:id="126"/>
+      <w:bookmarkStart w:id="130" w:name="scene-vii-5"/>
+      <w:bookmarkEnd w:id="130"/>
       <w:r>
         <w:t xml:space="preserve">Scene VII</w:t>
       </w:r>
@@ -13850,8 +13899,8 @@
       <w:pPr>
         <w:pStyle w:val="Heading3"/>
       </w:pPr>
-      <w:bookmarkStart w:id="127" w:name="scene-viii-5"/>
-      <w:bookmarkEnd w:id="127"/>
+      <w:bookmarkStart w:id="131" w:name="scene-viii-5"/>
+      <w:bookmarkEnd w:id="131"/>
       <w:r>
         <w:t xml:space="preserve">Scene VIII</w:t>
       </w:r>
@@ -14004,8 +14053,8 @@
       <w:pPr>
         <w:pStyle w:val="Heading3"/>
       </w:pPr>
-      <w:bookmarkStart w:id="128" w:name="scene-ix-5"/>
-      <w:bookmarkEnd w:id="128"/>
+      <w:bookmarkStart w:id="132" w:name="scene-ix-5"/>
+      <w:bookmarkEnd w:id="132"/>
       <w:r>
         <w:t xml:space="preserve">Scene IX</w:t>
       </w:r>
@@ -14022,8 +14071,8 @@
       <w:pPr>
         <w:pStyle w:val="Heading3"/>
       </w:pPr>
-      <w:bookmarkStart w:id="129" w:name="scene-x-2"/>
-      <w:bookmarkEnd w:id="129"/>
+      <w:bookmarkStart w:id="133" w:name="scene-x-2"/>
+      <w:bookmarkEnd w:id="133"/>
       <w:r>
         <w:t xml:space="preserve">Scene X</w:t>
       </w:r>
@@ -14314,8 +14363,8 @@
       <w:pPr>
         <w:pStyle w:val="Heading3"/>
       </w:pPr>
-      <w:bookmarkStart w:id="130" w:name="scene-xi-2"/>
-      <w:bookmarkEnd w:id="130"/>
+      <w:bookmarkStart w:id="134" w:name="scene-xi-2"/>
+      <w:bookmarkEnd w:id="134"/>
       <w:r>
         <w:t xml:space="preserve">Scene XI</w:t>
       </w:r>
@@ -14468,8 +14517,8 @@
       <w:pPr>
         <w:pStyle w:val="Heading3"/>
       </w:pPr>
-      <w:bookmarkStart w:id="131" w:name="scene-xii-2"/>
-      <w:bookmarkEnd w:id="131"/>
+      <w:bookmarkStart w:id="135" w:name="scene-xii-2"/>
+      <w:bookmarkEnd w:id="135"/>
       <w:r>
         <w:t xml:space="preserve">Scene XII</w:t>
       </w:r>
@@ -14680,8 +14729,8 @@
       <w:pPr>
         <w:pStyle w:val="Heading3"/>
       </w:pPr>
-      <w:bookmarkStart w:id="132" w:name="scene-xiii-2"/>
-      <w:bookmarkEnd w:id="132"/>
+      <w:bookmarkStart w:id="136" w:name="scene-xiii-2"/>
+      <w:bookmarkEnd w:id="136"/>
       <w:r>
         <w:t xml:space="preserve">Scene XIII</w:t>
       </w:r>
@@ -14738,8 +14787,8 @@
       <w:pPr>
         <w:pStyle w:val="Heading1"/>
       </w:pPr>
-      <w:bookmarkStart w:id="133" w:name="sapientia"/>
-      <w:bookmarkEnd w:id="133"/>
+      <w:bookmarkStart w:id="137" w:name="sapientia"/>
+      <w:bookmarkEnd w:id="137"/>
       <w:r>
         <w:t xml:space="preserve">Sapientia</w:t>
       </w:r>
@@ -14748,8 +14797,8 @@
       <w:pPr>
         <w:pStyle w:val="Heading2"/>
       </w:pPr>
-      <w:bookmarkStart w:id="134" w:name="argument-5"/>
-      <w:bookmarkEnd w:id="134"/>
+      <w:bookmarkStart w:id="138" w:name="argument-5"/>
+      <w:bookmarkEnd w:id="138"/>
       <w:r>
         <w:t xml:space="preserve">Argument</w:t>
       </w:r>
@@ -14774,8 +14823,8 @@
       <w:pPr>
         <w:pStyle w:val="Heading2"/>
       </w:pPr>
-      <w:bookmarkStart w:id="135" w:name="characters-4"/>
-      <w:bookmarkEnd w:id="135"/>
+      <w:bookmarkStart w:id="139" w:name="characters-4"/>
+      <w:bookmarkEnd w:id="139"/>
       <w:r>
         <w:t xml:space="preserve">Characters</w:t>
       </w:r>
@@ -14866,10 +14915,20 @@
     </w:p>
     <w:p>
       <w:pPr>
+        <w:pStyle w:val="Heading2"/>
+      </w:pPr>
+      <w:bookmarkStart w:id="140" w:name="sapientia-1"/>
+      <w:bookmarkEnd w:id="140"/>
+      <w:r>
+        <w:t xml:space="preserve">Sapientia</w:t>
+      </w:r>
+    </w:p>
+    <w:p>
+      <w:pPr>
         <w:pStyle w:val="Heading3"/>
       </w:pPr>
-      <w:bookmarkStart w:id="136" w:name="scene-i-6"/>
-      <w:bookmarkEnd w:id="136"/>
+      <w:bookmarkStart w:id="141" w:name="scene-i-6"/>
+      <w:bookmarkEnd w:id="141"/>
       <w:r>
         <w:t xml:space="preserve">Scene I</w:t>
       </w:r>
@@ -15070,8 +15129,8 @@
       <w:pPr>
         <w:pStyle w:val="Heading3"/>
       </w:pPr>
-      <w:bookmarkStart w:id="137" w:name="scene-ii-6"/>
-      <w:bookmarkEnd w:id="137"/>
+      <w:bookmarkStart w:id="142" w:name="scene-ii-6"/>
+      <w:bookmarkEnd w:id="142"/>
       <w:r>
         <w:t xml:space="preserve">Scene II</w:t>
       </w:r>
@@ -15144,8 +15203,8 @@
       <w:pPr>
         <w:pStyle w:val="Heading3"/>
       </w:pPr>
-      <w:bookmarkStart w:id="138" w:name="scene-iii-6"/>
-      <w:bookmarkEnd w:id="138"/>
+      <w:bookmarkStart w:id="143" w:name="scene-iii-6"/>
+      <w:bookmarkEnd w:id="143"/>
       <w:r>
         <w:t xml:space="preserve">Scene III</w:t>
       </w:r>
@@ -15724,7 +15783,7 @@
         <w:rPr>
           <w:rStyle w:val="FootnoteReference"/>
         </w:rPr>
-        <w:footnoteReference w:id="139"/>
+        <w:footnoteReference w:id="144"/>
       </w:r>
     </w:p>
     <w:p>
@@ -15945,8 +16004,8 @@
       <w:pPr>
         <w:pStyle w:val="Heading3"/>
       </w:pPr>
-      <w:bookmarkStart w:id="140" w:name="scene-iv-6"/>
-      <w:bookmarkEnd w:id="140"/>
+      <w:bookmarkStart w:id="145" w:name="scene-iv-6"/>
+      <w:bookmarkEnd w:id="145"/>
       <w:r>
         <w:t xml:space="preserve">Scene IV</w:t>
       </w:r>
@@ -16067,8 +16126,8 @@
       <w:pPr>
         <w:pStyle w:val="Heading3"/>
       </w:pPr>
-      <w:bookmarkStart w:id="141" w:name="scene-v-6"/>
-      <w:bookmarkEnd w:id="141"/>
+      <w:bookmarkStart w:id="146" w:name="scene-v-6"/>
+      <w:bookmarkEnd w:id="146"/>
       <w:r>
         <w:t xml:space="preserve">Scene V</w:t>
       </w:r>
@@ -17151,8 +17210,8 @@
       <w:pPr>
         <w:pStyle w:val="Heading3"/>
       </w:pPr>
-      <w:bookmarkStart w:id="142" w:name="scene-vi-6"/>
-      <w:bookmarkEnd w:id="142"/>
+      <w:bookmarkStart w:id="147" w:name="scene-vi-6"/>
+      <w:bookmarkEnd w:id="147"/>
       <w:r>
         <w:t xml:space="preserve">Scene VI</w:t>
       </w:r>
@@ -17265,8 +17324,8 @@
       <w:pPr>
         <w:pStyle w:val="Heading3"/>
       </w:pPr>
-      <w:bookmarkStart w:id="143" w:name="scene-vii-6"/>
-      <w:bookmarkEnd w:id="143"/>
+      <w:bookmarkStart w:id="148" w:name="scene-vii-6"/>
+      <w:bookmarkEnd w:id="148"/>
       <w:r>
         <w:t xml:space="preserve">Scene VII</w:t>
       </w:r>
@@ -17331,8 +17390,8 @@
       <w:pPr>
         <w:pStyle w:val="Heading3"/>
       </w:pPr>
-      <w:bookmarkStart w:id="144" w:name="scene-viii-6"/>
-      <w:bookmarkEnd w:id="144"/>
+      <w:bookmarkStart w:id="149" w:name="scene-viii-6"/>
+      <w:bookmarkEnd w:id="149"/>
       <w:r>
         <w:t xml:space="preserve">Scene VIII</w:t>
       </w:r>
@@ -17405,8 +17464,8 @@
       <w:pPr>
         <w:pStyle w:val="Heading3"/>
       </w:pPr>
-      <w:bookmarkStart w:id="145" w:name="scene-ix-6"/>
-      <w:bookmarkEnd w:id="145"/>
+      <w:bookmarkStart w:id="150" w:name="scene-ix-6"/>
+      <w:bookmarkEnd w:id="150"/>
       <w:r>
         <w:t xml:space="preserve">Scene IX</w:t>
       </w:r>
@@ -17559,8 +17618,8 @@
       <w:pPr>
         <w:pStyle w:val="Heading1"/>
       </w:pPr>
-      <w:bookmarkStart w:id="146" w:name="a-note-on-the-acting-of-the-plays"/>
-      <w:bookmarkEnd w:id="146"/>
+      <w:bookmarkStart w:id="151" w:name="a-note-on-the-acting-of-the-plays"/>
+      <w:bookmarkEnd w:id="151"/>
       <w:r>
         <w:t xml:space="preserve">A Note on the Acting of the Plays</w:t>
       </w:r>
@@ -18133,7 +18192,7 @@
       </w:r>
     </w:p>
   </w:footnote>
-  <w:footnote w:id="102">
+  <w:footnote w:id="104">
     <w:p>
       <w:pPr>
         <w:pStyle w:val="FootnoteText"/>
@@ -18170,7 +18229,7 @@
       </w:r>
     </w:p>
   </w:footnote>
-  <w:footnote w:id="120">
+  <w:footnote w:id="124">
     <w:p>
       <w:pPr>
         <w:pStyle w:val="FootnoteText"/>
@@ -18222,7 +18281,7 @@
       </w:r>
     </w:p>
   </w:footnote>
-  <w:footnote w:id="139">
+  <w:footnote w:id="144">
     <w:p>
       <w:pPr>
         <w:pStyle w:val="FootnoteText"/>
@@ -18412,7 +18471,7 @@
     </w:lvl>
   </w:abstractNum>
   <w:abstractNum w:abstractNumId="990">
-    <w:nsid w:val="8a9b3577"/>
+    <w:nsid w:val="74d8b61e"/>
     <w:multiLevelType w:val="multilevel"/>
     <w:lvl w:ilvl="0">
       <w:numFmt w:val="bullet"/>
@@ -18493,7 +18552,7 @@
     </w:lvl>
   </w:abstractNum>
   <w:abstractNum w:abstractNumId="99411">
-    <w:nsid w:val="ac60ee66"/>
+    <w:nsid w:val="8e496956"/>
     <w:multiLevelType w:val="multilevel"/>
     <w:lvl w:ilvl="0">
       <w:start w:val="1"/>
@@ -18581,7 +18640,7 @@
     </w:lvl>
   </w:abstractNum>
   <w:abstractNum w:abstractNumId="991">
-    <w:nsid w:val="27ac61d8"/>
+    <w:nsid w:val="e77316b7"/>
     <w:multiLevelType w:val="multilevel"/>
     <w:lvl w:ilvl="0">
       <w:numFmt w:val="bullet"/>

</xml_diff>